<commit_message>
All structure testing completed.
</commit_message>
<xml_diff>
--- a/docs/Tests/HashTableChainingTest.docx
+++ b/docs/Tests/HashTableChainingTest.docx
@@ -578,15 +578,7 @@
                 <w:szCs w:val="20"/>
                 <w:lang w:val="en-US"/>
               </w:rPr>
-              <w:t>SetUpStage</w:t>
-            </w:r>
-            <w:r>
-              <w:rPr>
-                <w:sz w:val="20"/>
-                <w:szCs w:val="20"/>
-                <w:lang w:val="en-US"/>
-              </w:rPr>
-              <w:t>5</w:t>
+              <w:t>SetUpStage5</w:t>
             </w:r>
           </w:p>
         </w:tc>
@@ -1250,14 +1242,7 @@
                 <w:sz w:val="20"/>
                 <w:szCs w:val="20"/>
               </w:rPr>
-              <w:t>testHashKey</w:t>
-            </w:r>
-            <w:r>
-              <w:rPr>
-                <w:sz w:val="20"/>
-                <w:szCs w:val="20"/>
-              </w:rPr>
-              <w:t>2</w:t>
+              <w:t>testHashKey2</w:t>
             </w:r>
           </w:p>
         </w:tc>
@@ -1436,14 +1421,7 @@
                 <w:sz w:val="20"/>
                 <w:szCs w:val="20"/>
               </w:rPr>
-              <w:t>test</w:t>
-            </w:r>
-            <w:r>
-              <w:rPr>
-                <w:sz w:val="20"/>
-                <w:szCs w:val="20"/>
-              </w:rPr>
-              <w:t>AddHashTable1</w:t>
+              <w:t>testAddHashTable1</w:t>
             </w:r>
           </w:p>
         </w:tc>
@@ -1474,14 +1452,7 @@
                 <w:sz w:val="20"/>
                 <w:szCs w:val="20"/>
               </w:rPr>
-              <w:t>setUpStage</w:t>
-            </w:r>
-            <w:r>
-              <w:rPr>
-                <w:sz w:val="20"/>
-                <w:szCs w:val="20"/>
-              </w:rPr>
-              <w:t>2</w:t>
+              <w:t>setUpStage2</w:t>
             </w:r>
           </w:p>
         </w:tc>
@@ -1513,15 +1484,7 @@
                 <w:szCs w:val="20"/>
                 <w:lang w:val="en-US"/>
               </w:rPr>
-              <w:t>reminder</w:t>
-            </w:r>
-            <w:r>
-              <w:rPr>
-                <w:sz w:val="20"/>
-                <w:szCs w:val="20"/>
-                <w:lang w:val="en-US"/>
-              </w:rPr>
-              <w:t xml:space="preserve"> </w:t>
+              <w:t xml:space="preserve">reminder </w:t>
             </w:r>
           </w:p>
         </w:tc>
@@ -1620,14 +1583,7 @@
                 <w:sz w:val="20"/>
                 <w:szCs w:val="20"/>
               </w:rPr>
-              <w:t>testAddHashTable</w:t>
-            </w:r>
-            <w:r>
-              <w:rPr>
-                <w:sz w:val="20"/>
-                <w:szCs w:val="20"/>
-              </w:rPr>
-              <w:t>2</w:t>
+              <w:t>testAddHashTable2</w:t>
             </w:r>
           </w:p>
         </w:tc>
@@ -1750,7 +1706,6 @@
               <w:rPr>
                 <w:sz w:val="20"/>
                 <w:szCs w:val="20"/>
-                <w:lang w:val="en-US"/>
               </w:rPr>
             </w:pPr>
             <w:r>
@@ -1781,22 +1736,21 @@
               <w:rPr>
                 <w:sz w:val="20"/>
                 <w:szCs w:val="20"/>
-                <w:lang w:val="en-US"/>
-              </w:rPr>
-            </w:pPr>
-            <w:r>
-              <w:rPr>
-                <w:sz w:val="20"/>
-                <w:szCs w:val="20"/>
-              </w:rPr>
-              <w:t>test</w:t>
-            </w:r>
-            <w:r>
-              <w:rPr>
-                <w:sz w:val="20"/>
-                <w:szCs w:val="20"/>
-              </w:rPr>
-              <w:t>HashTableChaining1</w:t>
+              </w:rPr>
+            </w:pPr>
+            <w:r>
+              <w:rPr>
+                <w:sz w:val="20"/>
+                <w:szCs w:val="20"/>
+              </w:rPr>
+              <w:t>testAddHashTable</w:t>
+            </w:r>
+            <w:r>
+              <w:rPr>
+                <w:sz w:val="20"/>
+                <w:szCs w:val="20"/>
+              </w:rPr>
+              <w:t>3</w:t>
             </w:r>
           </w:p>
         </w:tc>
@@ -1819,7 +1773,6 @@
               <w:rPr>
                 <w:sz w:val="20"/>
                 <w:szCs w:val="20"/>
-                <w:lang w:val="en-US"/>
               </w:rPr>
             </w:pPr>
             <w:r>
@@ -1834,7 +1787,7 @@
                 <w:sz w:val="20"/>
                 <w:szCs w:val="20"/>
               </w:rPr>
-              <w:t>3</w:t>
+              <w:t>1</w:t>
             </w:r>
           </w:p>
         </w:tc>
@@ -1866,7 +1819,7 @@
                 <w:szCs w:val="20"/>
                 <w:lang w:val="en-US"/>
               </w:rPr>
-              <w:t>reminder</w:t>
+              <w:t>hastTable.add(object)</w:t>
             </w:r>
           </w:p>
         </w:tc>
@@ -1898,7 +1851,7 @@
                 <w:szCs w:val="20"/>
                 <w:lang w:val="en-US"/>
               </w:rPr>
-              <w:t>reminder</w:t>
+              <w:t>true</w:t>
             </w:r>
           </w:p>
         </w:tc>
@@ -1926,7 +1879,6 @@
               <w:rPr>
                 <w:sz w:val="20"/>
                 <w:szCs w:val="20"/>
-                <w:lang w:val="en-US"/>
               </w:rPr>
             </w:pPr>
             <w:r>
@@ -1957,22 +1909,21 @@
               <w:rPr>
                 <w:sz w:val="20"/>
                 <w:szCs w:val="20"/>
-                <w:lang w:val="en-US"/>
-              </w:rPr>
-            </w:pPr>
-            <w:r>
-              <w:rPr>
-                <w:sz w:val="20"/>
-                <w:szCs w:val="20"/>
-              </w:rPr>
-              <w:t>testHashTableChaining</w:t>
-            </w:r>
-            <w:r>
-              <w:rPr>
-                <w:sz w:val="20"/>
-                <w:szCs w:val="20"/>
-              </w:rPr>
-              <w:t>2</w:t>
+              </w:rPr>
+            </w:pPr>
+            <w:r>
+              <w:rPr>
+                <w:sz w:val="20"/>
+                <w:szCs w:val="20"/>
+              </w:rPr>
+              <w:t>testAddHashTable</w:t>
+            </w:r>
+            <w:r>
+              <w:rPr>
+                <w:sz w:val="20"/>
+                <w:szCs w:val="20"/>
+              </w:rPr>
+              <w:t>4</w:t>
             </w:r>
           </w:p>
         </w:tc>
@@ -1995,15 +1946,21 @@
               <w:rPr>
                 <w:sz w:val="20"/>
                 <w:szCs w:val="20"/>
-                <w:lang w:val="en-US"/>
-              </w:rPr>
-            </w:pPr>
-            <w:r>
-              <w:rPr>
-                <w:sz w:val="20"/>
-                <w:szCs w:val="20"/>
-              </w:rPr>
-              <w:t>setUpStage3</w:t>
+              </w:rPr>
+            </w:pPr>
+            <w:r>
+              <w:rPr>
+                <w:sz w:val="20"/>
+                <w:szCs w:val="20"/>
+              </w:rPr>
+              <w:t>setUpStage</w:t>
+            </w:r>
+            <w:r>
+              <w:rPr>
+                <w:sz w:val="20"/>
+                <w:szCs w:val="20"/>
+              </w:rPr>
+              <w:t>3</w:t>
             </w:r>
           </w:p>
         </w:tc>
@@ -2035,7 +1992,7 @@
                 <w:szCs w:val="20"/>
                 <w:lang w:val="en-US"/>
               </w:rPr>
-              <w:t>task</w:t>
+              <w:t>hastTable.add(object)</w:t>
             </w:r>
           </w:p>
         </w:tc>
@@ -2067,7 +2024,7 @@
                 <w:szCs w:val="20"/>
                 <w:lang w:val="en-US"/>
               </w:rPr>
-              <w:t>task</w:t>
+              <w:t>true</w:t>
             </w:r>
           </w:p>
         </w:tc>
@@ -2134,14 +2091,7 @@
                 <w:sz w:val="20"/>
                 <w:szCs w:val="20"/>
               </w:rPr>
-              <w:t>testHashTableChaining</w:t>
-            </w:r>
-            <w:r>
-              <w:rPr>
-                <w:sz w:val="20"/>
-                <w:szCs w:val="20"/>
-              </w:rPr>
-              <w:t>3</w:t>
+              <w:t>testHashTableChaining1</w:t>
             </w:r>
           </w:p>
         </w:tc>
@@ -2172,14 +2122,7 @@
                 <w:sz w:val="20"/>
                 <w:szCs w:val="20"/>
               </w:rPr>
-              <w:t>setUpStage</w:t>
-            </w:r>
-            <w:r>
-              <w:rPr>
-                <w:sz w:val="20"/>
-                <w:szCs w:val="20"/>
-              </w:rPr>
-              <w:t>4</w:t>
+              <w:t>setUpStage3</w:t>
             </w:r>
           </w:p>
         </w:tc>
@@ -2310,14 +2253,7 @@
                 <w:sz w:val="20"/>
                 <w:szCs w:val="20"/>
               </w:rPr>
-              <w:t>test</w:t>
-            </w:r>
-            <w:r>
-              <w:rPr>
-                <w:sz w:val="20"/>
-                <w:szCs w:val="20"/>
-              </w:rPr>
-              <w:t>GetHash1</w:t>
+              <w:t>testHashTableChaining2</w:t>
             </w:r>
           </w:p>
         </w:tc>
@@ -2348,14 +2284,7 @@
                 <w:sz w:val="20"/>
                 <w:szCs w:val="20"/>
               </w:rPr>
-              <w:t>setUpStage</w:t>
-            </w:r>
-            <w:r>
-              <w:rPr>
-                <w:sz w:val="20"/>
-                <w:szCs w:val="20"/>
-              </w:rPr>
-              <w:t>5</w:t>
+              <w:t>setUpStage3</w:t>
             </w:r>
           </w:p>
         </w:tc>
@@ -2387,7 +2316,7 @@
                 <w:szCs w:val="20"/>
                 <w:lang w:val="en-US"/>
               </w:rPr>
-              <w:t>reminder</w:t>
+              <w:t>task</w:t>
             </w:r>
           </w:p>
         </w:tc>
@@ -2419,7 +2348,7 @@
                 <w:szCs w:val="20"/>
                 <w:lang w:val="en-US"/>
               </w:rPr>
-              <w:t>reminder</w:t>
+              <w:t>task</w:t>
             </w:r>
           </w:p>
         </w:tc>
@@ -2447,6 +2376,7 @@
               <w:rPr>
                 <w:sz w:val="20"/>
                 <w:szCs w:val="20"/>
+                <w:lang w:val="en-US"/>
               </w:rPr>
             </w:pPr>
             <w:r>
@@ -2485,14 +2415,7 @@
                 <w:sz w:val="20"/>
                 <w:szCs w:val="20"/>
               </w:rPr>
-              <w:t>testGetHash</w:t>
-            </w:r>
-            <w:r>
-              <w:rPr>
-                <w:sz w:val="20"/>
-                <w:szCs w:val="20"/>
-              </w:rPr>
-              <w:t>2</w:t>
+              <w:t>testHashTableChaining3</w:t>
             </w:r>
           </w:p>
         </w:tc>
@@ -2523,7 +2446,7 @@
                 <w:sz w:val="20"/>
                 <w:szCs w:val="20"/>
               </w:rPr>
-              <w:t>setUpStage5</w:t>
+              <w:t>setUpStage4</w:t>
             </w:r>
           </w:p>
         </w:tc>
@@ -2555,7 +2478,7 @@
                 <w:szCs w:val="20"/>
                 <w:lang w:val="en-US"/>
               </w:rPr>
-              <w:t>task</w:t>
+              <w:t>reminder</w:t>
             </w:r>
           </w:p>
         </w:tc>
@@ -2587,7 +2510,7 @@
                 <w:szCs w:val="20"/>
                 <w:lang w:val="en-US"/>
               </w:rPr>
-              <w:t>task</w:t>
+              <w:t>reminder</w:t>
             </w:r>
           </w:p>
         </w:tc>
@@ -2615,6 +2538,7 @@
               <w:rPr>
                 <w:sz w:val="20"/>
                 <w:szCs w:val="20"/>
+                <w:lang w:val="en-US"/>
               </w:rPr>
             </w:pPr>
             <w:r>
@@ -2653,14 +2577,7 @@
                 <w:sz w:val="20"/>
                 <w:szCs w:val="20"/>
               </w:rPr>
-              <w:t>test</w:t>
-            </w:r>
-            <w:r>
-              <w:rPr>
-                <w:sz w:val="20"/>
-                <w:szCs w:val="20"/>
-              </w:rPr>
-              <w:t>ContainsKey1</w:t>
+              <w:t>testGetHash1</w:t>
             </w:r>
           </w:p>
         </w:tc>
@@ -2691,14 +2608,7 @@
                 <w:sz w:val="20"/>
                 <w:szCs w:val="20"/>
               </w:rPr>
-              <w:t>setUpStage</w:t>
-            </w:r>
-            <w:r>
-              <w:rPr>
-                <w:sz w:val="20"/>
-                <w:szCs w:val="20"/>
-              </w:rPr>
-              <w:t>4</w:t>
+              <w:t>setUpStage5</w:t>
             </w:r>
           </w:p>
         </w:tc>
@@ -2724,6 +2634,14 @@
                 <w:lang w:val="en-US"/>
               </w:rPr>
             </w:pPr>
+            <w:r>
+              <w:rPr>
+                <w:sz w:val="20"/>
+                <w:szCs w:val="20"/>
+                <w:lang w:val="en-US"/>
+              </w:rPr>
+              <w:t>reminder</w:t>
+            </w:r>
           </w:p>
         </w:tc>
         <w:tc>
@@ -2754,7 +2672,7 @@
                 <w:szCs w:val="20"/>
                 <w:lang w:val="en-US"/>
               </w:rPr>
-              <w:t>true</w:t>
+              <w:t>reminder</w:t>
             </w:r>
           </w:p>
         </w:tc>
@@ -2820,14 +2738,7 @@
                 <w:sz w:val="20"/>
                 <w:szCs w:val="20"/>
               </w:rPr>
-              <w:t>testContainsKey</w:t>
-            </w:r>
-            <w:r>
-              <w:rPr>
-                <w:sz w:val="20"/>
-                <w:szCs w:val="20"/>
-              </w:rPr>
-              <w:t>2</w:t>
+              <w:t>testGetHash2</w:t>
             </w:r>
           </w:p>
         </w:tc>
@@ -2858,14 +2769,7 @@
                 <w:sz w:val="20"/>
                 <w:szCs w:val="20"/>
               </w:rPr>
-              <w:t>setUpStage</w:t>
-            </w:r>
-            <w:r>
-              <w:rPr>
-                <w:sz w:val="20"/>
-                <w:szCs w:val="20"/>
-              </w:rPr>
-              <w:t>1</w:t>
+              <w:t>setUpStage5</w:t>
             </w:r>
           </w:p>
         </w:tc>
@@ -2891,6 +2795,14 @@
                 <w:lang w:val="en-US"/>
               </w:rPr>
             </w:pPr>
+            <w:r>
+              <w:rPr>
+                <w:sz w:val="20"/>
+                <w:szCs w:val="20"/>
+                <w:lang w:val="en-US"/>
+              </w:rPr>
+              <w:t>task</w:t>
+            </w:r>
           </w:p>
         </w:tc>
         <w:tc>
@@ -2921,7 +2833,7 @@
                 <w:szCs w:val="20"/>
                 <w:lang w:val="en-US"/>
               </w:rPr>
-              <w:t>false</w:t>
+              <w:t>task</w:t>
             </w:r>
           </w:p>
         </w:tc>
@@ -2986,7 +2898,7 @@
                 <w:sz w:val="20"/>
                 <w:szCs w:val="20"/>
               </w:rPr>
-              <w:t>testContainsKey</w:t>
+              <w:t>testGetHash</w:t>
             </w:r>
             <w:r>
               <w:rPr>
@@ -3030,7 +2942,7 @@
                 <w:sz w:val="20"/>
                 <w:szCs w:val="20"/>
               </w:rPr>
-              <w:t>5</w:t>
+              <w:t>1</w:t>
             </w:r>
           </w:p>
         </w:tc>
@@ -3056,6 +2968,14 @@
                 <w:lang w:val="en-US"/>
               </w:rPr>
             </w:pPr>
+            <w:r>
+              <w:rPr>
+                <w:sz w:val="20"/>
+                <w:szCs w:val="20"/>
+                <w:lang w:val="en-US"/>
+              </w:rPr>
+              <w:t>“jua232</w:t>
+            </w:r>
           </w:p>
         </w:tc>
         <w:tc>
@@ -3086,7 +3006,7 @@
                 <w:szCs w:val="20"/>
                 <w:lang w:val="en-US"/>
               </w:rPr>
-              <w:t>true</w:t>
+              <w:t>null</w:t>
             </w:r>
           </w:p>
         </w:tc>
@@ -3144,21 +3064,15 @@
               <w:rPr>
                 <w:sz w:val="20"/>
                 <w:szCs w:val="20"/>
-              </w:rPr>
-            </w:pPr>
-            <w:r>
-              <w:rPr>
-                <w:sz w:val="20"/>
-                <w:szCs w:val="20"/>
-              </w:rPr>
-              <w:t>testContainsKey</w:t>
-            </w:r>
-            <w:r>
-              <w:rPr>
-                <w:sz w:val="20"/>
-                <w:szCs w:val="20"/>
-              </w:rPr>
-              <w:t>4</w:t>
+                <w:lang w:val="en-US"/>
+              </w:rPr>
+            </w:pPr>
+            <w:r>
+              <w:rPr>
+                <w:sz w:val="20"/>
+                <w:szCs w:val="20"/>
+              </w:rPr>
+              <w:t>testContainsKey1</w:t>
             </w:r>
           </w:p>
         </w:tc>
@@ -3181,21 +3095,15 @@
               <w:rPr>
                 <w:sz w:val="20"/>
                 <w:szCs w:val="20"/>
-              </w:rPr>
-            </w:pPr>
-            <w:r>
-              <w:rPr>
-                <w:sz w:val="20"/>
-                <w:szCs w:val="20"/>
-              </w:rPr>
-              <w:t>setUpStage</w:t>
-            </w:r>
-            <w:r>
-              <w:rPr>
-                <w:sz w:val="20"/>
-                <w:szCs w:val="20"/>
-              </w:rPr>
-              <w:t>5</w:t>
+                <w:lang w:val="en-US"/>
+              </w:rPr>
+            </w:pPr>
+            <w:r>
+              <w:rPr>
+                <w:sz w:val="20"/>
+                <w:szCs w:val="20"/>
+              </w:rPr>
+              <w:t>setUpStage4</w:t>
             </w:r>
           </w:p>
         </w:tc>
@@ -3251,7 +3159,7 @@
                 <w:szCs w:val="20"/>
                 <w:lang w:val="en-US"/>
               </w:rPr>
-              <w:t>false</w:t>
+              <w:t>true</w:t>
             </w:r>
           </w:p>
         </w:tc>
@@ -3309,21 +3217,15 @@
               <w:rPr>
                 <w:sz w:val="20"/>
                 <w:szCs w:val="20"/>
-              </w:rPr>
-            </w:pPr>
-            <w:r>
-              <w:rPr>
-                <w:sz w:val="20"/>
-                <w:szCs w:val="20"/>
-              </w:rPr>
-              <w:t>test</w:t>
-            </w:r>
-            <w:r>
-              <w:rPr>
-                <w:sz w:val="20"/>
-                <w:szCs w:val="20"/>
-              </w:rPr>
-              <w:t>HashRemove1</w:t>
+                <w:lang w:val="en-US"/>
+              </w:rPr>
+            </w:pPr>
+            <w:r>
+              <w:rPr>
+                <w:sz w:val="20"/>
+                <w:szCs w:val="20"/>
+              </w:rPr>
+              <w:t>testContainsKey2</w:t>
             </w:r>
           </w:p>
         </w:tc>
@@ -3346,21 +3248,15 @@
               <w:rPr>
                 <w:sz w:val="20"/>
                 <w:szCs w:val="20"/>
-              </w:rPr>
-            </w:pPr>
-            <w:r>
-              <w:rPr>
-                <w:sz w:val="20"/>
-                <w:szCs w:val="20"/>
-              </w:rPr>
-              <w:t>setUpStage</w:t>
-            </w:r>
-            <w:r>
-              <w:rPr>
-                <w:sz w:val="20"/>
-                <w:szCs w:val="20"/>
-              </w:rPr>
-              <w:t>5</w:t>
+                <w:lang w:val="en-US"/>
+              </w:rPr>
+            </w:pPr>
+            <w:r>
+              <w:rPr>
+                <w:sz w:val="20"/>
+                <w:szCs w:val="20"/>
+              </w:rPr>
+              <w:t>setUpStage1</w:t>
             </w:r>
           </w:p>
         </w:tc>
@@ -3386,14 +3282,6 @@
                 <w:lang w:val="en-US"/>
               </w:rPr>
             </w:pPr>
-            <w:r>
-              <w:rPr>
-                <w:sz w:val="20"/>
-                <w:szCs w:val="20"/>
-                <w:lang w:val="en-US"/>
-              </w:rPr>
-              <w:t>hashTable.remove(“code12”)</w:t>
-            </w:r>
           </w:p>
         </w:tc>
         <w:tc>
@@ -3498,7 +3386,7 @@
                 <w:szCs w:val="20"/>
               </w:rPr>
               <w:lastRenderedPageBreak/>
-              <w:t>testHashRem</w:t>
+              <w:t>testContainsK</w:t>
             </w:r>
             <w:r>
               <w:rPr>
@@ -3506,14 +3394,7 @@
                 <w:szCs w:val="20"/>
               </w:rPr>
               <w:lastRenderedPageBreak/>
-              <w:t>ove</w:t>
-            </w:r>
-            <w:r>
-              <w:rPr>
-                <w:sz w:val="20"/>
-                <w:szCs w:val="20"/>
-              </w:rPr>
-              <w:t>2</w:t>
+              <w:t>ey3</w:t>
             </w:r>
           </w:p>
         </w:tc>
@@ -3570,39 +3451,6 @@
                 <w:lang w:val="en-US"/>
               </w:rPr>
             </w:pPr>
-            <w:r>
-              <w:rPr>
-                <w:sz w:val="20"/>
-                <w:szCs w:val="20"/>
-                <w:lang w:val="en-US"/>
-              </w:rPr>
-              <w:t>hashTable.remove(“cod</w:t>
-            </w:r>
-            <w:r>
-              <w:rPr>
-                <w:sz w:val="20"/>
-                <w:szCs w:val="20"/>
-                <w:lang w:val="en-US"/>
-              </w:rPr>
-              <w:lastRenderedPageBreak/>
-              <w:t>e12</w:t>
-            </w:r>
-            <w:r>
-              <w:rPr>
-                <w:sz w:val="20"/>
-                <w:szCs w:val="20"/>
-                <w:lang w:val="en-US"/>
-              </w:rPr>
-              <w:t>3</w:t>
-            </w:r>
-            <w:r>
-              <w:rPr>
-                <w:sz w:val="20"/>
-                <w:szCs w:val="20"/>
-                <w:lang w:val="en-US"/>
-              </w:rPr>
-              <w:t>”)</w:t>
-            </w:r>
           </w:p>
         </w:tc>
         <w:tc>
@@ -3633,7 +3481,6 @@
                 <w:szCs w:val="20"/>
                 <w:lang w:val="en-US"/>
               </w:rPr>
-              <w:lastRenderedPageBreak/>
               <w:t>true</w:t>
             </w:r>
           </w:p>
@@ -3699,14 +3546,7 @@
                 <w:sz w:val="20"/>
                 <w:szCs w:val="20"/>
               </w:rPr>
-              <w:t>testHashRemove</w:t>
-            </w:r>
-            <w:r>
-              <w:rPr>
-                <w:sz w:val="20"/>
-                <w:szCs w:val="20"/>
-              </w:rPr>
-              <w:t>3</w:t>
+              <w:t>testContainsKey4</w:t>
             </w:r>
           </w:p>
         </w:tc>
@@ -3762,30 +3602,6 @@
                 <w:lang w:val="en-US"/>
               </w:rPr>
             </w:pPr>
-            <w:r>
-              <w:rPr>
-                <w:sz w:val="20"/>
-                <w:szCs w:val="20"/>
-                <w:lang w:val="en-US"/>
-              </w:rPr>
-              <w:t>hashTable.remove(“code12</w:t>
-            </w:r>
-            <w:r>
-              <w:rPr>
-                <w:sz w:val="20"/>
-                <w:szCs w:val="20"/>
-                <w:lang w:val="en-US"/>
-              </w:rPr>
-              <w:t>3</w:t>
-            </w:r>
-            <w:r>
-              <w:rPr>
-                <w:sz w:val="20"/>
-                <w:szCs w:val="20"/>
-                <w:lang w:val="en-US"/>
-              </w:rPr>
-              <w:t>”)</w:t>
-            </w:r>
           </w:p>
         </w:tc>
         <w:tc>
@@ -3881,14 +3697,7 @@
                 <w:sz w:val="20"/>
                 <w:szCs w:val="20"/>
               </w:rPr>
-              <w:t>testHashRemove</w:t>
-            </w:r>
-            <w:r>
-              <w:rPr>
-                <w:sz w:val="20"/>
-                <w:szCs w:val="20"/>
-              </w:rPr>
-              <w:t>4</w:t>
+              <w:t>testHashRemove1</w:t>
             </w:r>
           </w:p>
         </w:tc>
@@ -3918,14 +3727,7 @@
                 <w:sz w:val="20"/>
                 <w:szCs w:val="20"/>
               </w:rPr>
-              <w:t>setUpStage</w:t>
-            </w:r>
-            <w:r>
-              <w:rPr>
-                <w:sz w:val="20"/>
-                <w:szCs w:val="20"/>
-              </w:rPr>
-              <w:t>2</w:t>
+              <w:t>setUpStage5</w:t>
             </w:r>
           </w:p>
         </w:tc>
@@ -3957,23 +3759,484 @@
                 <w:szCs w:val="20"/>
                 <w:lang w:val="en-US"/>
               </w:rPr>
-              <w:t>hashTable.remove(“</w:t>
-            </w:r>
-            <w:r>
-              <w:rPr>
-                <w:sz w:val="20"/>
-                <w:szCs w:val="20"/>
-                <w:lang w:val="en-US"/>
-              </w:rPr>
-              <w:t>asdw23</w:t>
-            </w:r>
-            <w:r>
-              <w:rPr>
-                <w:sz w:val="20"/>
-                <w:szCs w:val="20"/>
-                <w:lang w:val="en-US"/>
-              </w:rPr>
-              <w:t>”)</w:t>
+              <w:t>hashTable.remove(“code12”)</w:t>
+            </w:r>
+          </w:p>
+        </w:tc>
+        <w:tc>
+          <w:tcPr>
+            <w:tcW w:w="4335" w:type="dxa"/>
+            <w:shd w:val="clear" w:color="auto" w:fill="auto"/>
+            <w:tcMar>
+              <w:top w:w="100" w:type="dxa"/>
+              <w:left w:w="100" w:type="dxa"/>
+              <w:bottom w:w="100" w:type="dxa"/>
+              <w:right w:w="100" w:type="dxa"/>
+            </w:tcMar>
+            <w:vAlign w:val="center"/>
+          </w:tcPr>
+          <w:p>
+            <w:pPr>
+              <w:widowControl w:val="0"/>
+              <w:spacing w:line="240" w:lineRule="auto"/>
+              <w:rPr>
+                <w:sz w:val="20"/>
+                <w:szCs w:val="20"/>
+                <w:lang w:val="en-US"/>
+              </w:rPr>
+            </w:pPr>
+            <w:r>
+              <w:rPr>
+                <w:sz w:val="20"/>
+                <w:szCs w:val="20"/>
+                <w:lang w:val="en-US"/>
+              </w:rPr>
+              <w:t>false</w:t>
+            </w:r>
+          </w:p>
+        </w:tc>
+      </w:tr>
+      <w:tr>
+        <w:trPr>
+          <w:trHeight w:val="390"/>
+        </w:trPr>
+        <w:tc>
+          <w:tcPr>
+            <w:tcW w:w="1170" w:type="dxa"/>
+            <w:shd w:val="clear" w:color="auto" w:fill="auto"/>
+            <w:tcMar>
+              <w:top w:w="100" w:type="dxa"/>
+              <w:left w:w="100" w:type="dxa"/>
+              <w:bottom w:w="100" w:type="dxa"/>
+              <w:right w:w="100" w:type="dxa"/>
+            </w:tcMar>
+            <w:vAlign w:val="center"/>
+          </w:tcPr>
+          <w:p>
+            <w:pPr>
+              <w:widowControl w:val="0"/>
+              <w:spacing w:line="240" w:lineRule="auto"/>
+              <w:rPr>
+                <w:sz w:val="20"/>
+                <w:szCs w:val="20"/>
+              </w:rPr>
+            </w:pPr>
+            <w:r>
+              <w:rPr>
+                <w:sz w:val="20"/>
+                <w:szCs w:val="20"/>
+              </w:rPr>
+              <w:t>HashTableChaining</w:t>
+            </w:r>
+          </w:p>
+        </w:tc>
+        <w:tc>
+          <w:tcPr>
+            <w:tcW w:w="1485" w:type="dxa"/>
+            <w:shd w:val="clear" w:color="auto" w:fill="auto"/>
+            <w:tcMar>
+              <w:top w:w="100" w:type="dxa"/>
+              <w:left w:w="100" w:type="dxa"/>
+              <w:bottom w:w="100" w:type="dxa"/>
+              <w:right w:w="100" w:type="dxa"/>
+            </w:tcMar>
+            <w:vAlign w:val="center"/>
+          </w:tcPr>
+          <w:p>
+            <w:pPr>
+              <w:widowControl w:val="0"/>
+              <w:spacing w:line="240" w:lineRule="auto"/>
+              <w:rPr>
+                <w:sz w:val="20"/>
+                <w:szCs w:val="20"/>
+              </w:rPr>
+            </w:pPr>
+            <w:r>
+              <w:rPr>
+                <w:sz w:val="20"/>
+                <w:szCs w:val="20"/>
+              </w:rPr>
+              <w:t>testHashRemove2</w:t>
+            </w:r>
+          </w:p>
+        </w:tc>
+        <w:tc>
+          <w:tcPr>
+            <w:tcW w:w="1410" w:type="dxa"/>
+            <w:shd w:val="clear" w:color="auto" w:fill="auto"/>
+            <w:tcMar>
+              <w:top w:w="100" w:type="dxa"/>
+              <w:left w:w="100" w:type="dxa"/>
+              <w:bottom w:w="100" w:type="dxa"/>
+              <w:right w:w="100" w:type="dxa"/>
+            </w:tcMar>
+            <w:vAlign w:val="center"/>
+          </w:tcPr>
+          <w:p>
+            <w:pPr>
+              <w:widowControl w:val="0"/>
+              <w:spacing w:line="240" w:lineRule="auto"/>
+              <w:rPr>
+                <w:sz w:val="20"/>
+                <w:szCs w:val="20"/>
+              </w:rPr>
+            </w:pPr>
+            <w:r>
+              <w:rPr>
+                <w:sz w:val="20"/>
+                <w:szCs w:val="20"/>
+              </w:rPr>
+              <w:t>setUpStage5</w:t>
+            </w:r>
+          </w:p>
+        </w:tc>
+        <w:tc>
+          <w:tcPr>
+            <w:tcW w:w="2400" w:type="dxa"/>
+            <w:shd w:val="clear" w:color="auto" w:fill="auto"/>
+            <w:tcMar>
+              <w:top w:w="100" w:type="dxa"/>
+              <w:left w:w="100" w:type="dxa"/>
+              <w:bottom w:w="100" w:type="dxa"/>
+              <w:right w:w="100" w:type="dxa"/>
+            </w:tcMar>
+            <w:vAlign w:val="center"/>
+          </w:tcPr>
+          <w:p>
+            <w:pPr>
+              <w:widowControl w:val="0"/>
+              <w:spacing w:line="240" w:lineRule="auto"/>
+              <w:rPr>
+                <w:sz w:val="20"/>
+                <w:szCs w:val="20"/>
+                <w:lang w:val="en-US"/>
+              </w:rPr>
+            </w:pPr>
+            <w:r>
+              <w:rPr>
+                <w:sz w:val="20"/>
+                <w:szCs w:val="20"/>
+                <w:lang w:val="en-US"/>
+              </w:rPr>
+              <w:t>hashTable.remove(“code123”)</w:t>
+            </w:r>
+          </w:p>
+        </w:tc>
+        <w:tc>
+          <w:tcPr>
+            <w:tcW w:w="4335" w:type="dxa"/>
+            <w:shd w:val="clear" w:color="auto" w:fill="auto"/>
+            <w:tcMar>
+              <w:top w:w="100" w:type="dxa"/>
+              <w:left w:w="100" w:type="dxa"/>
+              <w:bottom w:w="100" w:type="dxa"/>
+              <w:right w:w="100" w:type="dxa"/>
+            </w:tcMar>
+            <w:vAlign w:val="center"/>
+          </w:tcPr>
+          <w:p>
+            <w:pPr>
+              <w:widowControl w:val="0"/>
+              <w:spacing w:line="240" w:lineRule="auto"/>
+              <w:rPr>
+                <w:sz w:val="20"/>
+                <w:szCs w:val="20"/>
+                <w:lang w:val="en-US"/>
+              </w:rPr>
+            </w:pPr>
+            <w:r>
+              <w:rPr>
+                <w:sz w:val="20"/>
+                <w:szCs w:val="20"/>
+                <w:lang w:val="en-US"/>
+              </w:rPr>
+              <w:t>true</w:t>
+            </w:r>
+          </w:p>
+        </w:tc>
+      </w:tr>
+      <w:tr>
+        <w:trPr>
+          <w:trHeight w:val="390"/>
+        </w:trPr>
+        <w:tc>
+          <w:tcPr>
+            <w:tcW w:w="1170" w:type="dxa"/>
+            <w:shd w:val="clear" w:color="auto" w:fill="auto"/>
+            <w:tcMar>
+              <w:top w:w="100" w:type="dxa"/>
+              <w:left w:w="100" w:type="dxa"/>
+              <w:bottom w:w="100" w:type="dxa"/>
+              <w:right w:w="100" w:type="dxa"/>
+            </w:tcMar>
+            <w:vAlign w:val="center"/>
+          </w:tcPr>
+          <w:p>
+            <w:pPr>
+              <w:widowControl w:val="0"/>
+              <w:spacing w:line="240" w:lineRule="auto"/>
+              <w:rPr>
+                <w:sz w:val="20"/>
+                <w:szCs w:val="20"/>
+              </w:rPr>
+            </w:pPr>
+            <w:r>
+              <w:rPr>
+                <w:sz w:val="20"/>
+                <w:szCs w:val="20"/>
+              </w:rPr>
+              <w:t>HashTableChaining</w:t>
+            </w:r>
+          </w:p>
+        </w:tc>
+        <w:tc>
+          <w:tcPr>
+            <w:tcW w:w="1485" w:type="dxa"/>
+            <w:shd w:val="clear" w:color="auto" w:fill="auto"/>
+            <w:tcMar>
+              <w:top w:w="100" w:type="dxa"/>
+              <w:left w:w="100" w:type="dxa"/>
+              <w:bottom w:w="100" w:type="dxa"/>
+              <w:right w:w="100" w:type="dxa"/>
+            </w:tcMar>
+            <w:vAlign w:val="center"/>
+          </w:tcPr>
+          <w:p>
+            <w:pPr>
+              <w:widowControl w:val="0"/>
+              <w:spacing w:line="240" w:lineRule="auto"/>
+              <w:rPr>
+                <w:sz w:val="20"/>
+                <w:szCs w:val="20"/>
+              </w:rPr>
+            </w:pPr>
+            <w:r>
+              <w:rPr>
+                <w:sz w:val="20"/>
+                <w:szCs w:val="20"/>
+              </w:rPr>
+              <w:t>testHashRemove3</w:t>
+            </w:r>
+          </w:p>
+        </w:tc>
+        <w:tc>
+          <w:tcPr>
+            <w:tcW w:w="1410" w:type="dxa"/>
+            <w:shd w:val="clear" w:color="auto" w:fill="auto"/>
+            <w:tcMar>
+              <w:top w:w="100" w:type="dxa"/>
+              <w:left w:w="100" w:type="dxa"/>
+              <w:bottom w:w="100" w:type="dxa"/>
+              <w:right w:w="100" w:type="dxa"/>
+            </w:tcMar>
+            <w:vAlign w:val="center"/>
+          </w:tcPr>
+          <w:p>
+            <w:pPr>
+              <w:widowControl w:val="0"/>
+              <w:spacing w:line="240" w:lineRule="auto"/>
+              <w:rPr>
+                <w:sz w:val="20"/>
+                <w:szCs w:val="20"/>
+              </w:rPr>
+            </w:pPr>
+            <w:r>
+              <w:rPr>
+                <w:sz w:val="20"/>
+                <w:szCs w:val="20"/>
+              </w:rPr>
+              <w:t>setUpStage5</w:t>
+            </w:r>
+          </w:p>
+        </w:tc>
+        <w:tc>
+          <w:tcPr>
+            <w:tcW w:w="2400" w:type="dxa"/>
+            <w:shd w:val="clear" w:color="auto" w:fill="auto"/>
+            <w:tcMar>
+              <w:top w:w="100" w:type="dxa"/>
+              <w:left w:w="100" w:type="dxa"/>
+              <w:bottom w:w="100" w:type="dxa"/>
+              <w:right w:w="100" w:type="dxa"/>
+            </w:tcMar>
+            <w:vAlign w:val="center"/>
+          </w:tcPr>
+          <w:p>
+            <w:pPr>
+              <w:widowControl w:val="0"/>
+              <w:spacing w:line="240" w:lineRule="auto"/>
+              <w:rPr>
+                <w:sz w:val="20"/>
+                <w:szCs w:val="20"/>
+                <w:lang w:val="en-US"/>
+              </w:rPr>
+            </w:pPr>
+            <w:r>
+              <w:rPr>
+                <w:sz w:val="20"/>
+                <w:szCs w:val="20"/>
+                <w:lang w:val="en-US"/>
+              </w:rPr>
+              <w:t>hashTable.remove(“code123”)</w:t>
+            </w:r>
+          </w:p>
+        </w:tc>
+        <w:tc>
+          <w:tcPr>
+            <w:tcW w:w="4335" w:type="dxa"/>
+            <w:shd w:val="clear" w:color="auto" w:fill="auto"/>
+            <w:tcMar>
+              <w:top w:w="100" w:type="dxa"/>
+              <w:left w:w="100" w:type="dxa"/>
+              <w:bottom w:w="100" w:type="dxa"/>
+              <w:right w:w="100" w:type="dxa"/>
+            </w:tcMar>
+            <w:vAlign w:val="center"/>
+          </w:tcPr>
+          <w:p>
+            <w:pPr>
+              <w:widowControl w:val="0"/>
+              <w:spacing w:line="240" w:lineRule="auto"/>
+              <w:rPr>
+                <w:sz w:val="20"/>
+                <w:szCs w:val="20"/>
+                <w:lang w:val="en-US"/>
+              </w:rPr>
+            </w:pPr>
+            <w:r>
+              <w:rPr>
+                <w:sz w:val="20"/>
+                <w:szCs w:val="20"/>
+                <w:lang w:val="en-US"/>
+              </w:rPr>
+              <w:t>false</w:t>
+            </w:r>
+          </w:p>
+        </w:tc>
+      </w:tr>
+      <w:tr>
+        <w:trPr>
+          <w:trHeight w:val="390"/>
+        </w:trPr>
+        <w:tc>
+          <w:tcPr>
+            <w:tcW w:w="1170" w:type="dxa"/>
+            <w:shd w:val="clear" w:color="auto" w:fill="auto"/>
+            <w:tcMar>
+              <w:top w:w="100" w:type="dxa"/>
+              <w:left w:w="100" w:type="dxa"/>
+              <w:bottom w:w="100" w:type="dxa"/>
+              <w:right w:w="100" w:type="dxa"/>
+            </w:tcMar>
+            <w:vAlign w:val="center"/>
+          </w:tcPr>
+          <w:p>
+            <w:pPr>
+              <w:widowControl w:val="0"/>
+              <w:spacing w:line="240" w:lineRule="auto"/>
+              <w:rPr>
+                <w:sz w:val="20"/>
+                <w:szCs w:val="20"/>
+              </w:rPr>
+            </w:pPr>
+            <w:r>
+              <w:rPr>
+                <w:sz w:val="20"/>
+                <w:szCs w:val="20"/>
+              </w:rPr>
+              <w:t>HashTableChaining</w:t>
+            </w:r>
+          </w:p>
+        </w:tc>
+        <w:tc>
+          <w:tcPr>
+            <w:tcW w:w="1485" w:type="dxa"/>
+            <w:shd w:val="clear" w:color="auto" w:fill="auto"/>
+            <w:tcMar>
+              <w:top w:w="100" w:type="dxa"/>
+              <w:left w:w="100" w:type="dxa"/>
+              <w:bottom w:w="100" w:type="dxa"/>
+              <w:right w:w="100" w:type="dxa"/>
+            </w:tcMar>
+            <w:vAlign w:val="center"/>
+          </w:tcPr>
+          <w:p>
+            <w:pPr>
+              <w:widowControl w:val="0"/>
+              <w:spacing w:line="240" w:lineRule="auto"/>
+              <w:rPr>
+                <w:sz w:val="20"/>
+                <w:szCs w:val="20"/>
+              </w:rPr>
+            </w:pPr>
+            <w:r>
+              <w:rPr>
+                <w:sz w:val="20"/>
+                <w:szCs w:val="20"/>
+              </w:rPr>
+              <w:t>testHashRemove4</w:t>
+            </w:r>
+          </w:p>
+        </w:tc>
+        <w:tc>
+          <w:tcPr>
+            <w:tcW w:w="1410" w:type="dxa"/>
+            <w:shd w:val="clear" w:color="auto" w:fill="auto"/>
+            <w:tcMar>
+              <w:top w:w="100" w:type="dxa"/>
+              <w:left w:w="100" w:type="dxa"/>
+              <w:bottom w:w="100" w:type="dxa"/>
+              <w:right w:w="100" w:type="dxa"/>
+            </w:tcMar>
+            <w:vAlign w:val="center"/>
+          </w:tcPr>
+          <w:p>
+            <w:pPr>
+              <w:widowControl w:val="0"/>
+              <w:spacing w:line="240" w:lineRule="auto"/>
+              <w:rPr>
+                <w:sz w:val="20"/>
+                <w:szCs w:val="20"/>
+              </w:rPr>
+            </w:pPr>
+            <w:r>
+              <w:rPr>
+                <w:sz w:val="20"/>
+                <w:szCs w:val="20"/>
+              </w:rPr>
+              <w:t>setUpStage2</w:t>
+            </w:r>
+          </w:p>
+        </w:tc>
+        <w:tc>
+          <w:tcPr>
+            <w:tcW w:w="2400" w:type="dxa"/>
+            <w:shd w:val="clear" w:color="auto" w:fill="auto"/>
+            <w:tcMar>
+              <w:top w:w="100" w:type="dxa"/>
+              <w:left w:w="100" w:type="dxa"/>
+              <w:bottom w:w="100" w:type="dxa"/>
+              <w:right w:w="100" w:type="dxa"/>
+            </w:tcMar>
+            <w:vAlign w:val="center"/>
+          </w:tcPr>
+          <w:p>
+            <w:pPr>
+              <w:widowControl w:val="0"/>
+              <w:spacing w:line="240" w:lineRule="auto"/>
+              <w:rPr>
+                <w:sz w:val="20"/>
+                <w:szCs w:val="20"/>
+                <w:lang w:val="en-US"/>
+              </w:rPr>
+            </w:pPr>
+            <w:r>
+              <w:rPr>
+                <w:sz w:val="20"/>
+                <w:szCs w:val="20"/>
+                <w:lang w:val="en-US"/>
+              </w:rPr>
+              <w:t>hashTable.remove(“asdw23”)</w:t>
             </w:r>
           </w:p>
           <w:p>

</xml_diff>